<commit_message>
updated useful linux command guide
</commit_message>
<xml_diff>
--- a/doc/Android_Userland_App/Useful_commands_for_Cheetahcoin.docx
+++ b/doc/Android_Userland_App/Useful_commands_for_Cheetahcoin.docx
@@ -184,6 +184,52 @@
       <w:proofErr w:type="gramEnd"/>
       <w:r>
         <w:t xml:space="preserve"> –wipe (wipe all dead screens especially after your app or phone crashed)</w:t>
+      </w:r>
+    </w:p>
+    <w:p>
+      <w:proofErr w:type="gramStart"/>
+      <w:r>
+        <w:t>screen</w:t>
+      </w:r>
+      <w:proofErr w:type="gramEnd"/>
+      <w:r>
+        <w:t xml:space="preserve"> –S </w:t>
+      </w:r>
+      <w:r>
+        <w:rPr>
+          <w:i/>
+        </w:rPr>
+        <w:t>screen name</w:t>
+      </w:r>
+      <w:r>
+        <w:t xml:space="preserve"> – (start a screen with your designated name. Please use capital S)</w:t>
+      </w:r>
+    </w:p>
+    <w:p>
+      <w:proofErr w:type="gramStart"/>
+      <w:r>
+        <w:t>screen</w:t>
+      </w:r>
+      <w:proofErr w:type="gramEnd"/>
+      <w:r>
+        <w:t xml:space="preserve"> –</w:t>
+      </w:r>
+      <w:proofErr w:type="spellStart"/>
+      <w:r>
+        <w:t>rS</w:t>
+      </w:r>
+      <w:proofErr w:type="spellEnd"/>
+      <w:r>
+        <w:t xml:space="preserve"> </w:t>
+      </w:r>
+      <w:r>
+        <w:rPr>
+          <w:i/>
+        </w:rPr>
+        <w:t>screen name</w:t>
+      </w:r>
+      <w:r>
+        <w:t xml:space="preserve"> – (reattach the screen with the designated name)</w:t>
       </w:r>
     </w:p>
     <w:p>

</xml_diff>